<commit_message>
vault backup: 2022-12-05 21:27:36
</commit_message>
<xml_diff>
--- a/Electrical Engineering Lab/Lab07_109611066_109611030.docx
+++ b/Electrical Engineering Lab/Lab07_109611066_109611030.docx
@@ -892,9 +892,17 @@
             <w:pPr>
               <w:jc w:val="center"/>
               <w:rPr>
-                <w:b/>
-              </w:rPr>
-            </w:pPr>
+                <w:rFonts w:hint="eastAsia"/>
+                <w:b/>
+              </w:rPr>
+            </w:pPr>
+            <w:r>
+              <w:rPr>
+                <w:rFonts w:hint="eastAsia"/>
+                <w:b/>
+              </w:rPr>
+              <w:t>2</w:t>
+            </w:r>
           </w:p>
         </w:tc>
         <w:tc>
@@ -909,6 +917,13 @@
                 <w:b/>
               </w:rPr>
             </w:pPr>
+            <w:r>
+              <w:rPr>
+                <w:rFonts w:hint="eastAsia"/>
+                <w:b/>
+              </w:rPr>
+              <w:t>0</w:t>
+            </w:r>
           </w:p>
         </w:tc>
         <w:tc>
@@ -923,6 +938,19 @@
                 <w:b/>
               </w:rPr>
             </w:pPr>
+            <w:r>
+              <w:rPr>
+                <w:rFonts w:hint="eastAsia"/>
+                <w:b/>
+              </w:rPr>
+              <w:t>-</w:t>
+            </w:r>
+            <w:r>
+              <w:rPr>
+                <w:b/>
+              </w:rPr>
+              <w:t>2</w:t>
+            </w:r>
           </w:p>
         </w:tc>
         <w:tc>
@@ -937,6 +965,13 @@
                 <w:b/>
               </w:rPr>
             </w:pPr>
+            <w:r>
+              <w:rPr>
+                <w:rFonts w:hint="eastAsia"/>
+                <w:b/>
+              </w:rPr>
+              <w:t>2</w:t>
+            </w:r>
           </w:p>
         </w:tc>
         <w:tc>
@@ -951,6 +986,19 @@
                 <w:b/>
               </w:rPr>
             </w:pPr>
+            <w:r>
+              <w:rPr>
+                <w:rFonts w:hint="eastAsia"/>
+                <w:b/>
+              </w:rPr>
+              <w:t>-</w:t>
+            </w:r>
+            <w:r>
+              <w:rPr>
+                <w:b/>
+              </w:rPr>
+              <w:t>1</w:t>
+            </w:r>
           </w:p>
         </w:tc>
         <w:tc>
@@ -965,6 +1013,19 @@
                 <w:b/>
               </w:rPr>
             </w:pPr>
+            <w:r>
+              <w:rPr>
+                <w:rFonts w:hint="eastAsia"/>
+                <w:b/>
+              </w:rPr>
+              <w:t>1</w:t>
+            </w:r>
+            <w:r>
+              <w:rPr>
+                <w:b/>
+              </w:rPr>
+              <w:t>80</w:t>
+            </w:r>
           </w:p>
         </w:tc>
       </w:tr>
@@ -1815,6 +1876,19 @@
                 <w:b/>
               </w:rPr>
             </w:pPr>
+            <w:r>
+              <w:rPr>
+                <w:rFonts w:hint="eastAsia"/>
+                <w:b/>
+              </w:rPr>
+              <w:t>1</w:t>
+            </w:r>
+            <w:r>
+              <w:rPr>
+                <w:b/>
+              </w:rPr>
+              <w:t>0</w:t>
+            </w:r>
           </w:p>
         </w:tc>
         <w:tc>
@@ -1829,6 +1903,13 @@
                 <w:b/>
               </w:rPr>
             </w:pPr>
+            <w:r>
+              <w:rPr>
+                <w:rFonts w:hint="eastAsia"/>
+                <w:b/>
+              </w:rPr>
+              <w:t>0</w:t>
+            </w:r>
           </w:p>
         </w:tc>
         <w:tc>
@@ -1843,6 +1924,13 @@
                 <w:b/>
               </w:rPr>
             </w:pPr>
+            <w:r>
+              <w:rPr>
+                <w:rFonts w:hint="eastAsia"/>
+                <w:b/>
+              </w:rPr>
+              <w:t>0</w:t>
+            </w:r>
           </w:p>
         </w:tc>
         <w:tc>
@@ -1857,6 +1945,13 @@
                 <w:b/>
               </w:rPr>
             </w:pPr>
+            <w:r>
+              <w:rPr>
+                <w:rFonts w:hint="eastAsia"/>
+                <w:b/>
+              </w:rPr>
+              <w:t>0</w:t>
+            </w:r>
           </w:p>
         </w:tc>
       </w:tr>
@@ -4078,6 +4173,19 @@
                 <w:b/>
               </w:rPr>
             </w:pPr>
+            <w:r>
+              <w:rPr>
+                <w:rFonts w:hint="eastAsia"/>
+                <w:b/>
+              </w:rPr>
+              <w:t>0</w:t>
+            </w:r>
+            <w:r>
+              <w:rPr>
+                <w:b/>
+              </w:rPr>
+              <w:t>.02</w:t>
+            </w:r>
           </w:p>
         </w:tc>
         <w:tc>
@@ -4091,6 +4199,13 @@
                 <w:b/>
               </w:rPr>
             </w:pPr>
+            <w:r>
+              <w:rPr>
+                <w:rFonts w:hint="eastAsia"/>
+                <w:b/>
+              </w:rPr>
+              <w:t>0</w:t>
+            </w:r>
           </w:p>
         </w:tc>
         <w:tc>
@@ -4104,6 +4219,19 @@
                 <w:b/>
               </w:rPr>
             </w:pPr>
+            <w:r>
+              <w:rPr>
+                <w:rFonts w:hint="eastAsia"/>
+                <w:b/>
+              </w:rPr>
+              <w:t>-</w:t>
+            </w:r>
+            <w:r>
+              <w:rPr>
+                <w:b/>
+              </w:rPr>
+              <w:t>0.02</w:t>
+            </w:r>
           </w:p>
         </w:tc>
         <w:tc>
@@ -4117,6 +4245,19 @@
                 <w:b/>
               </w:rPr>
             </w:pPr>
+            <w:r>
+              <w:rPr>
+                <w:rFonts w:hint="eastAsia"/>
+                <w:b/>
+              </w:rPr>
+              <w:t>-</w:t>
+            </w:r>
+            <w:r>
+              <w:rPr>
+                <w:b/>
+              </w:rPr>
+              <w:t>2.02</w:t>
+            </w:r>
           </w:p>
         </w:tc>
         <w:tc>
@@ -4130,6 +4271,19 @@
                 <w:b/>
               </w:rPr>
             </w:pPr>
+            <w:r>
+              <w:rPr>
+                <w:rFonts w:hint="eastAsia"/>
+                <w:b/>
+              </w:rPr>
+              <w:t>1</w:t>
+            </w:r>
+            <w:r>
+              <w:rPr>
+                <w:b/>
+              </w:rPr>
+              <w:t>01</w:t>
+            </w:r>
           </w:p>
         </w:tc>
         <w:tc>
@@ -4143,6 +4297,19 @@
                 <w:b/>
               </w:rPr>
             </w:pPr>
+            <w:r>
+              <w:rPr>
+                <w:rFonts w:hint="eastAsia"/>
+                <w:b/>
+              </w:rPr>
+              <w:t>1</w:t>
+            </w:r>
+            <w:r>
+              <w:rPr>
+                <w:b/>
+              </w:rPr>
+              <w:t>80</w:t>
+            </w:r>
           </w:p>
         </w:tc>
       </w:tr>
@@ -4979,6 +5146,19 @@
                 <w:b/>
               </w:rPr>
             </w:pPr>
+            <w:r>
+              <w:rPr>
+                <w:rFonts w:hint="eastAsia"/>
+                <w:b/>
+              </w:rPr>
+              <w:t>1</w:t>
+            </w:r>
+            <w:r>
+              <w:rPr>
+                <w:b/>
+              </w:rPr>
+              <w:t>0</w:t>
+            </w:r>
           </w:p>
         </w:tc>
         <w:tc>
@@ -4993,6 +5173,13 @@
                 <w:b/>
               </w:rPr>
             </w:pPr>
+            <w:r>
+              <w:rPr>
+                <w:rFonts w:hint="eastAsia"/>
+                <w:b/>
+              </w:rPr>
+              <w:t>0</w:t>
+            </w:r>
           </w:p>
         </w:tc>
         <w:tc>
@@ -5007,6 +5194,13 @@
                 <w:b/>
               </w:rPr>
             </w:pPr>
+            <w:r>
+              <w:rPr>
+                <w:rFonts w:hint="eastAsia"/>
+                <w:b/>
+              </w:rPr>
+              <w:t>0</w:t>
+            </w:r>
           </w:p>
         </w:tc>
         <w:tc>
@@ -5021,6 +5215,13 @@
                 <w:b/>
               </w:rPr>
             </w:pPr>
+            <w:r>
+              <w:rPr>
+                <w:rFonts w:hint="eastAsia"/>
+                <w:b/>
+              </w:rPr>
+              <w:t>0</w:t>
+            </w:r>
           </w:p>
         </w:tc>
       </w:tr>

</xml_diff>